<commit_message>
Modified the Project Proposal word doc.
Added some extra detail about what specifically we plan to do,
as well as why we chose the LCD we did.

Signed-off-by: Jake Sprafka <spraf013@umn.edu>
</commit_message>
<xml_diff>
--- a/Project Proposal EE2361.docx
+++ b/Project Proposal EE2361.docx
@@ -23,23 +23,7 @@
           <w:sz w:val="24"/>
           <w:szCs w:val="24"/>
         </w:rPr>
-        <w:t xml:space="preserve">Jacob Sprafka, Eleanor </w:t>
-      </w:r>
-      <w:proofErr w:type="spellStart"/>
-      <w:r>
-        <w:rPr>
-          <w:sz w:val="24"/>
-          <w:szCs w:val="24"/>
-        </w:rPr>
-        <w:t>Plager</w:t>
-      </w:r>
-      <w:proofErr w:type="spellEnd"/>
-      <w:r>
-        <w:rPr>
-          <w:sz w:val="24"/>
-          <w:szCs w:val="24"/>
-        </w:rPr>
-        <w:t>, Jacob Crain</w:t>
+        <w:t>Jacob Sprafka, Eleanor Plager, Jacob Crain</w:t>
       </w:r>
     </w:p>
     <w:p>
@@ -139,63 +123,31 @@
           <w:sz w:val="24"/>
           <w:szCs w:val="24"/>
         </w:rPr>
+        <w:t xml:space="preserve"> a </w:t>
+      </w:r>
+      <w:r>
+        <w:rPr>
+          <w:sz w:val="24"/>
+          <w:szCs w:val="24"/>
+        </w:rPr>
+        <w:t>NHD-C12864LZ-FSW-FBW-3V3 LCD display to make tetris.</w:t>
+      </w:r>
+      <w:r>
         <w:t xml:space="preserve"> </w:t>
       </w:r>
-      <w:proofErr w:type="gramStart"/>
-      <w:r>
-        <w:rPr>
-          <w:sz w:val="24"/>
-          <w:szCs w:val="24"/>
-        </w:rPr>
-        <w:t>a</w:t>
-      </w:r>
-      <w:proofErr w:type="gramEnd"/>
-      <w:r>
-        <w:rPr>
-          <w:sz w:val="24"/>
-          <w:szCs w:val="24"/>
-        </w:rPr>
-        <w:t xml:space="preserve"> </w:t>
-      </w:r>
-      <w:r>
-        <w:rPr>
-          <w:sz w:val="24"/>
-          <w:szCs w:val="24"/>
-        </w:rPr>
-        <w:t>NHD-C12864LZ-FSW-FBW-3V3</w:t>
-      </w:r>
-      <w:r>
-        <w:rPr>
-          <w:sz w:val="24"/>
-          <w:szCs w:val="24"/>
-        </w:rPr>
-        <w:t xml:space="preserve"> LCD display to make </w:t>
-      </w:r>
-      <w:proofErr w:type="spellStart"/>
-      <w:r>
-        <w:rPr>
-          <w:sz w:val="24"/>
-          <w:szCs w:val="24"/>
-        </w:rPr>
-        <w:t>tetris</w:t>
-      </w:r>
-      <w:proofErr w:type="spellEnd"/>
-      <w:r>
-        <w:rPr>
-          <w:sz w:val="24"/>
-          <w:szCs w:val="24"/>
-        </w:rPr>
-        <w:t>.</w:t>
-      </w:r>
-      <w:r>
-        <w:t xml:space="preserve"> </w:t>
-      </w:r>
       <w:r>
         <w:rPr>
           <w:sz w:val="24"/>
           <w:szCs w:val="24"/>
         </w:rPr>
         <w:t>We will wire up 4 buttons to control the game and have it run on the screen.</w:t>
+      </w:r>
+      <w:r>
+        <w:rPr>
+          <w:sz w:val="24"/>
+          <w:szCs w:val="24"/>
+        </w:rPr>
+        <w:t xml:space="preserve"> We also plan to build tetris from scratch to run on the PIC24.</w:t>
       </w:r>
       <w:bookmarkStart w:id="0" w:name="_GoBack"/>
       <w:bookmarkEnd w:id="0"/>
@@ -228,13 +180,19 @@
         <w:t xml:space="preserve">: </w:t>
       </w:r>
       <w:r>
-        <w:t>NHD-C12864LZ-FSW-FBW-3V3</w:t>
-      </w:r>
-      <w:r>
-        <w:t xml:space="preserve"> LCD display</w:t>
+        <w:rPr>
+          <w:sz w:val="24"/>
+          <w:szCs w:val="24"/>
+        </w:rPr>
+        <w:t>NHD-C12864LZ-FSW-FBW-3V3 LCD display</w:t>
       </w:r>
     </w:p>
     <w:p>
+      <w:pPr>
+        <w:rPr>
+          <w:rStyle w:val="Hyperlink"/>
+        </w:rPr>
+      </w:pPr>
       <w:hyperlink r:id="rId4" w:history="1">
         <w:r>
           <w:rPr>
@@ -245,6 +203,7 @@
       </w:hyperlink>
     </w:p>
     <w:p/>
+    <w:p/>
     <w:p>
       <w:pPr>
         <w:rPr>
@@ -252,6 +211,64 @@
           <w:szCs w:val="24"/>
         </w:rPr>
       </w:pPr>
+      <w:r>
+        <w:rPr>
+          <w:sz w:val="24"/>
+          <w:szCs w:val="24"/>
+        </w:rPr>
+        <w:t>We</w:t>
+      </w:r>
+      <w:r>
+        <w:rPr>
+          <w:sz w:val="24"/>
+          <w:szCs w:val="24"/>
+        </w:rPr>
+        <w:t xml:space="preserve"> chose this display because it runs on 3</w:t>
+      </w:r>
+      <w:r>
+        <w:rPr>
+          <w:sz w:val="24"/>
+          <w:szCs w:val="24"/>
+        </w:rPr>
+        <w:t xml:space="preserve">.3 volts, it works with 16Mhz processors, it is well documented, has serial </w:t>
+      </w:r>
+      <w:r>
+        <w:rPr>
+          <w:i/>
+          <w:iCs/>
+          <w:sz w:val="24"/>
+          <w:szCs w:val="24"/>
+        </w:rPr>
+        <w:t xml:space="preserve">and </w:t>
+      </w:r>
+      <w:r>
+        <w:rPr>
+          <w:sz w:val="24"/>
+          <w:szCs w:val="24"/>
+        </w:rPr>
+        <w:t>parallel input</w:t>
+      </w:r>
+      <w:r>
+        <w:rPr>
+          <w:sz w:val="24"/>
+          <w:szCs w:val="24"/>
+        </w:rPr>
+        <w:t>, and it’s fairly cheap</w:t>
+      </w:r>
+      <w:r>
+        <w:rPr>
+          <w:sz w:val="24"/>
+          <w:szCs w:val="24"/>
+        </w:rPr>
+        <w:t xml:space="preserve"> (also the screen has that retro video game look, which is a plus if you ask me)</w:t>
+      </w:r>
+      <w:r>
+        <w:rPr>
+          <w:sz w:val="24"/>
+          <w:szCs w:val="24"/>
+        </w:rPr>
+        <w:t>.</w:t>
+      </w:r>
     </w:p>
     <w:sectPr>
       <w:pgSz w:w="12240" w:h="15840"/>
@@ -386,6 +403,7 @@
     <w:lsdException w:name="HTML Sample" w:semiHidden="1" w:unhideWhenUsed="1"/>
     <w:lsdException w:name="HTML Typewriter" w:semiHidden="1" w:unhideWhenUsed="1"/>
     <w:lsdException w:name="HTML Variable" w:semiHidden="1" w:unhideWhenUsed="1"/>
+    <w:lsdException w:name="Normal Table" w:semiHidden="1" w:unhideWhenUsed="1"/>
     <w:lsdException w:name="annotation subject" w:semiHidden="1" w:unhideWhenUsed="1"/>
     <w:lsdException w:name="No List" w:semiHidden="1" w:unhideWhenUsed="1"/>
     <w:lsdException w:name="Outline List 1" w:semiHidden="1" w:unhideWhenUsed="1"/>
@@ -432,8 +450,10 @@
     <w:lsdException w:name="Table Subtle 2" w:semiHidden="1" w:unhideWhenUsed="1"/>
     <w:lsdException w:name="Table Web 1" w:semiHidden="1" w:unhideWhenUsed="1"/>
     <w:lsdException w:name="Table Web 2" w:semiHidden="1" w:unhideWhenUsed="1"/>
+    <w:lsdException w:name="Table Web 3" w:semiHidden="1" w:unhideWhenUsed="1"/>
     <w:lsdException w:name="Balloon Text" w:semiHidden="1" w:unhideWhenUsed="1"/>
     <w:lsdException w:name="Table Grid" w:uiPriority="39"/>
+    <w:lsdException w:name="Table Theme" w:semiHidden="1" w:unhideWhenUsed="1"/>
     <w:lsdException w:name="Placeholder Text" w:semiHidden="1"/>
     <w:lsdException w:name="No Spacing" w:uiPriority="1" w:qFormat="1"/>
     <w:lsdException w:name="Light Shading" w:uiPriority="60"/>

</xml_diff>